<commit_message>
Finished hw2 and started hw4
</commit_message>
<xml_diff>
--- a/HW2/HW2.docx
+++ b/HW2/HW2.docx
@@ -19,8 +19,6 @@
       <w:r>
         <w:t>Ammar Kothari</w:t>
       </w:r>
-      <w:bookmarkStart w:id="0" w:name="_GoBack"/>
-      <w:bookmarkEnd w:id="0"/>
     </w:p>
     <w:p>
       <w:pPr>
@@ -1027,6 +1025,236 @@
         </m:d>
       </m:oMath>
     </w:p>
+    <w:p>
+      <w:pPr>
+        <w:pStyle w:val="ListParagraph"/>
+        <w:numPr>
+          <w:ilvl w:val="0"/>
+          <w:numId w:val="2"/>
+        </w:numPr>
+        <w:spacing w:line="480" w:lineRule="auto"/>
+      </w:pPr>
+      <w:r>
+        <w:t>Question 4</w:t>
+      </w:r>
+    </w:p>
+    <w:p>
+      <w:pPr>
+        <w:pStyle w:val="ListParagraph"/>
+        <w:spacing w:line="480" w:lineRule="auto"/>
+      </w:pPr>
+      <m:oMathPara>
+        <m:oMathParaPr>
+          <m:jc m:val="left"/>
+        </m:oMathParaPr>
+        <m:oMath>
+          <m:sSubSup>
+            <m:sSubSupPr>
+              <m:ctrlPr>
+                <w:rPr>
+                  <w:rFonts w:ascii="Cambria Math" w:hAnsi="Cambria Math"/>
+                  <w:i/>
+                </w:rPr>
+              </m:ctrlPr>
+            </m:sSubSupPr>
+            <m:e>
+              <m:r>
+                <w:rPr>
+                  <w:rFonts w:ascii="Cambria Math" w:hAnsi="Cambria Math"/>
+                </w:rPr>
+                <m:t>C</m:t>
+              </m:r>
+            </m:e>
+            <m:sub>
+              <m:r>
+                <w:rPr>
+                  <w:rFonts w:ascii="Cambria Math" w:hAnsi="Cambria Math"/>
+                </w:rPr>
+                <m:t>NED</m:t>
+              </m:r>
+            </m:sub>
+            <m:sup>
+              <m:r>
+                <w:rPr>
+                  <w:rFonts w:ascii="Cambria Math" w:hAnsi="Cambria Math"/>
+                </w:rPr>
+                <m:t>IMU</m:t>
+              </m:r>
+            </m:sup>
+          </m:sSubSup>
+          <m:r>
+            <w:rPr>
+              <w:rFonts w:ascii="Cambria Math" w:eastAsiaTheme="minorEastAsia" w:hAnsi="Cambria Math"/>
+            </w:rPr>
+            <m:t xml:space="preserve">= </m:t>
+          </m:r>
+          <m:d>
+            <m:dPr>
+              <m:begChr m:val="["/>
+              <m:endChr m:val="]"/>
+              <m:ctrlPr>
+                <w:rPr>
+                  <w:rFonts w:ascii="Cambria Math" w:eastAsiaTheme="minorEastAsia" w:hAnsi="Cambria Math"/>
+                  <w:i/>
+                </w:rPr>
+              </m:ctrlPr>
+            </m:dPr>
+            <m:e>
+              <m:m>
+                <m:mPr>
+                  <m:mcs>
+                    <m:mc>
+                      <m:mcPr>
+                        <m:count m:val="3"/>
+                        <m:mcJc m:val="center"/>
+                      </m:mcPr>
+                    </m:mc>
+                  </m:mcs>
+                  <m:ctrlPr>
+                    <w:rPr>
+                      <w:rFonts w:ascii="Cambria Math" w:eastAsiaTheme="minorEastAsia" w:hAnsi="Cambria Math"/>
+                      <w:i/>
+                    </w:rPr>
+                  </m:ctrlPr>
+                </m:mPr>
+                <m:mr>
+                  <m:e>
+                    <m:r>
+                      <w:rPr>
+                        <w:rFonts w:ascii="Cambria Math" w:eastAsiaTheme="minorEastAsia" w:hAnsi="Cambria Math"/>
+                      </w:rPr>
+                      <m:t>-0.</m:t>
+                    </m:r>
+                    <m:r>
+                      <w:rPr>
+                        <w:rFonts w:ascii="Cambria Math" w:eastAsiaTheme="minorEastAsia" w:hAnsi="Cambria Math"/>
+                      </w:rPr>
+                      <m:t>1042</m:t>
+                    </m:r>
+                  </m:e>
+                  <m:e>
+                    <m:r>
+                      <w:rPr>
+                        <w:rFonts w:ascii="Cambria Math" w:eastAsiaTheme="minorEastAsia" w:hAnsi="Cambria Math"/>
+                      </w:rPr>
+                      <m:t>0.</m:t>
+                    </m:r>
+                    <m:r>
+                      <w:rPr>
+                        <w:rFonts w:ascii="Cambria Math" w:eastAsiaTheme="minorEastAsia" w:hAnsi="Cambria Math"/>
+                      </w:rPr>
+                      <m:t>9813</m:t>
+                    </m:r>
+                  </m:e>
+                  <m:e>
+                    <m:r>
+                      <w:rPr>
+                        <w:rFonts w:ascii="Cambria Math" w:eastAsiaTheme="minorEastAsia" w:hAnsi="Cambria Math"/>
+                      </w:rPr>
+                      <m:t>0.</m:t>
+                    </m:r>
+                    <m:r>
+                      <w:rPr>
+                        <w:rFonts w:ascii="Cambria Math" w:eastAsiaTheme="minorEastAsia" w:hAnsi="Cambria Math"/>
+                      </w:rPr>
+                      <m:t>1619</m:t>
+                    </m:r>
+                  </m:e>
+                </m:mr>
+                <m:mr>
+                  <m:e>
+                    <m:r>
+                      <w:rPr>
+                        <w:rFonts w:ascii="Cambria Math" w:eastAsiaTheme="minorEastAsia" w:hAnsi="Cambria Math"/>
+                      </w:rPr>
+                      <m:t>-</m:t>
+                    </m:r>
+                    <m:r>
+                      <w:rPr>
+                        <w:rFonts w:ascii="Cambria Math" w:eastAsiaTheme="minorEastAsia" w:hAnsi="Cambria Math"/>
+                      </w:rPr>
+                      <m:t>0.9938</m:t>
+                    </m:r>
+                  </m:e>
+                  <m:e>
+                    <m:r>
+                      <w:rPr>
+                        <w:rFonts w:ascii="Cambria Math" w:eastAsiaTheme="minorEastAsia" w:hAnsi="Cambria Math"/>
+                      </w:rPr>
+                      <m:t>-</m:t>
+                    </m:r>
+                    <m:r>
+                      <w:rPr>
+                        <w:rFonts w:ascii="Cambria Math" w:eastAsiaTheme="minorEastAsia" w:hAnsi="Cambria Math"/>
+                      </w:rPr>
+                      <m:t>0.0964</m:t>
+                    </m:r>
+                  </m:e>
+                  <m:e>
+                    <m:r>
+                      <w:rPr>
+                        <w:rFonts w:ascii="Cambria Math" w:eastAsiaTheme="minorEastAsia" w:hAnsi="Cambria Math"/>
+                      </w:rPr>
+                      <m:t>-0.0555</m:t>
+                    </m:r>
+                  </m:e>
+                </m:mr>
+                <m:mr>
+                  <m:e>
+                    <m:r>
+                      <w:rPr>
+                        <w:rFonts w:ascii="Cambria Math" w:eastAsiaTheme="minorEastAsia" w:hAnsi="Cambria Math"/>
+                      </w:rPr>
+                      <m:t>-0.0388</m:t>
+                    </m:r>
+                  </m:e>
+                  <m:e>
+                    <m:r>
+                      <w:rPr>
+                        <w:rFonts w:ascii="Cambria Math" w:eastAsiaTheme="minorEastAsia" w:hAnsi="Cambria Math"/>
+                      </w:rPr>
+                      <m:t>-</m:t>
+                    </m:r>
+                    <m:r>
+                      <w:rPr>
+                        <w:rFonts w:ascii="Cambria Math" w:eastAsiaTheme="minorEastAsia" w:hAnsi="Cambria Math"/>
+                      </w:rPr>
+                      <m:t>0.1667</m:t>
+                    </m:r>
+                  </m:e>
+                  <m:e>
+                    <m:r>
+                      <w:rPr>
+                        <w:rFonts w:ascii="Cambria Math" w:eastAsiaTheme="minorEastAsia" w:hAnsi="Cambria Math"/>
+                      </w:rPr>
+                      <m:t>0.9853</m:t>
+                    </m:r>
+                  </m:e>
+                </m:mr>
+              </m:m>
+            </m:e>
+          </m:d>
+        </m:oMath>
+      </m:oMathPara>
+    </w:p>
+    <w:p>
+      <w:pPr>
+        <w:pStyle w:val="ListParagraph"/>
+        <w:numPr>
+          <w:ilvl w:val="0"/>
+          <w:numId w:val="2"/>
+        </w:numPr>
+        <w:spacing w:line="480" w:lineRule="auto"/>
+      </w:pPr>
+      <w:r>
+        <w:t>Point in frame 2 = [3.6863, 5.0151]</w:t>
+      </w:r>
+      <w:r>
+        <w:t>.  Multiple by a rotation matrix that has theta = 30.</w:t>
+      </w:r>
+      <w:bookmarkStart w:id="0" w:name="_GoBack"/>
+      <w:bookmarkEnd w:id="0"/>
+    </w:p>
     <w:sectPr>
       <w:pgSz w:w="12240" w:h="15840"/>
       <w:pgMar w:top="1440" w:right="1440" w:bottom="1440" w:left="1440" w:header="720" w:footer="720" w:gutter="0"/>
@@ -1349,6 +1577,7 @@
     <w:lsdException w:name="HTML Sample" w:semiHidden="1" w:unhideWhenUsed="1"/>
     <w:lsdException w:name="HTML Typewriter" w:semiHidden="1" w:unhideWhenUsed="1"/>
     <w:lsdException w:name="HTML Variable" w:semiHidden="1" w:unhideWhenUsed="1"/>
+    <w:lsdException w:name="Normal Table" w:semiHidden="1" w:unhideWhenUsed="1"/>
     <w:lsdException w:name="annotation subject" w:semiHidden="1" w:unhideWhenUsed="1"/>
     <w:lsdException w:name="No List" w:semiHidden="1" w:unhideWhenUsed="1"/>
     <w:lsdException w:name="Outline List 1" w:semiHidden="1" w:unhideWhenUsed="1"/>
@@ -1394,9 +1623,11 @@
     <w:lsdException w:name="Table Subtle 1" w:semiHidden="1" w:unhideWhenUsed="1"/>
     <w:lsdException w:name="Table Subtle 2" w:semiHidden="1" w:unhideWhenUsed="1"/>
     <w:lsdException w:name="Table Web 1" w:semiHidden="1" w:unhideWhenUsed="1"/>
+    <w:lsdException w:name="Table Web 2" w:semiHidden="1" w:unhideWhenUsed="1"/>
     <w:lsdException w:name="Table Web 3" w:semiHidden="1" w:unhideWhenUsed="1"/>
     <w:lsdException w:name="Balloon Text" w:semiHidden="1" w:unhideWhenUsed="1"/>
     <w:lsdException w:name="Table Grid" w:uiPriority="39"/>
+    <w:lsdException w:name="Table Theme" w:semiHidden="1" w:unhideWhenUsed="1"/>
     <w:lsdException w:name="Placeholder Text" w:semiHidden="1"/>
     <w:lsdException w:name="No Spacing" w:uiPriority="1" w:qFormat="1"/>
     <w:lsdException w:name="Light Shading" w:uiPriority="60"/>

</xml_diff>

<commit_message>
submitting homework 4 and fixing homework 2
</commit_message>
<xml_diff>
--- a/HW2/HW2.docx
+++ b/HW2/HW2.docx
@@ -1035,7 +1035,79 @@
         <w:spacing w:line="480" w:lineRule="auto"/>
       </w:pPr>
       <w:r>
-        <w:t>Question 4</w:t>
+        <w:t>Question 4 – yes the matrix satisfies the definition of a rotation matrix.</w:t>
+      </w:r>
+    </w:p>
+    <w:p>
+      <w:pPr>
+        <w:pStyle w:val="ListParagraph"/>
+        <w:numPr>
+          <w:ilvl w:val="1"/>
+          <w:numId w:val="2"/>
+        </w:numPr>
+        <w:spacing w:line="480" w:lineRule="auto"/>
+      </w:pPr>
+      <w:r>
+        <w:t>A</w:t>
+      </w:r>
+      <w:r>
+        <w:rPr>
+          <w:vertAlign w:val="superscript"/>
+        </w:rPr>
+        <w:t>-1</w:t>
+      </w:r>
+      <w:r>
+        <w:t xml:space="preserve"> = A</w:t>
+      </w:r>
+      <w:r>
+        <w:rPr>
+          <w:vertAlign w:val="superscript"/>
+        </w:rPr>
+        <w:t>T</w:t>
+      </w:r>
+    </w:p>
+    <w:p>
+      <w:pPr>
+        <w:pStyle w:val="ListParagraph"/>
+        <w:numPr>
+          <w:ilvl w:val="1"/>
+          <w:numId w:val="2"/>
+        </w:numPr>
+        <w:spacing w:line="480" w:lineRule="auto"/>
+      </w:pPr>
+      <w:r>
+        <w:t>det(R) = 1</w:t>
+      </w:r>
+    </w:p>
+    <w:p>
+      <w:pPr>
+        <w:pStyle w:val="ListParagraph"/>
+        <w:numPr>
+          <w:ilvl w:val="1"/>
+          <w:numId w:val="2"/>
+        </w:numPr>
+        <w:spacing w:line="480" w:lineRule="auto"/>
+      </w:pPr>
+      <w:r>
+        <w:t>rank(A) = 3</w:t>
+      </w:r>
+      <w:bookmarkStart w:id="0" w:name="_GoBack"/>
+      <w:bookmarkEnd w:id="0"/>
+      <w:r>
+        <w:t xml:space="preserve"> (I think this is covered by the previous two statements)</w:t>
+      </w:r>
+    </w:p>
+    <w:p>
+      <w:pPr>
+        <w:pStyle w:val="ListParagraph"/>
+        <w:numPr>
+          <w:ilvl w:val="0"/>
+          <w:numId w:val="2"/>
+        </w:numPr>
+        <w:spacing w:line="480" w:lineRule="auto"/>
+      </w:pPr>
+      <w:r>
+        <w:t>Question 5</w:t>
       </w:r>
     </w:p>
     <w:p>
@@ -1123,13 +1195,7 @@
                       <w:rPr>
                         <w:rFonts w:ascii="Cambria Math" w:eastAsiaTheme="minorEastAsia" w:hAnsi="Cambria Math"/>
                       </w:rPr>
-                      <m:t>-0.</m:t>
-                    </m:r>
-                    <m:r>
-                      <w:rPr>
-                        <w:rFonts w:ascii="Cambria Math" w:eastAsiaTheme="minorEastAsia" w:hAnsi="Cambria Math"/>
-                      </w:rPr>
-                      <m:t>1042</m:t>
+                      <m:t>-0.1042</m:t>
                     </m:r>
                   </m:e>
                   <m:e>
@@ -1137,13 +1203,7 @@
                       <w:rPr>
                         <w:rFonts w:ascii="Cambria Math" w:eastAsiaTheme="minorEastAsia" w:hAnsi="Cambria Math"/>
                       </w:rPr>
-                      <m:t>0.</m:t>
-                    </m:r>
-                    <m:r>
-                      <w:rPr>
-                        <w:rFonts w:ascii="Cambria Math" w:eastAsiaTheme="minorEastAsia" w:hAnsi="Cambria Math"/>
-                      </w:rPr>
-                      <m:t>9813</m:t>
+                      <m:t>0.9813</m:t>
                     </m:r>
                   </m:e>
                   <m:e>
@@ -1151,13 +1211,7 @@
                       <w:rPr>
                         <w:rFonts w:ascii="Cambria Math" w:eastAsiaTheme="minorEastAsia" w:hAnsi="Cambria Math"/>
                       </w:rPr>
-                      <m:t>0.</m:t>
-                    </m:r>
-                    <m:r>
-                      <w:rPr>
-                        <w:rFonts w:ascii="Cambria Math" w:eastAsiaTheme="minorEastAsia" w:hAnsi="Cambria Math"/>
-                      </w:rPr>
-                      <m:t>1619</m:t>
+                      <m:t>0.1619</m:t>
                     </m:r>
                   </m:e>
                 </m:mr>
@@ -1167,13 +1221,7 @@
                       <w:rPr>
                         <w:rFonts w:ascii="Cambria Math" w:eastAsiaTheme="minorEastAsia" w:hAnsi="Cambria Math"/>
                       </w:rPr>
-                      <m:t>-</m:t>
-                    </m:r>
-                    <m:r>
-                      <w:rPr>
-                        <w:rFonts w:ascii="Cambria Math" w:eastAsiaTheme="minorEastAsia" w:hAnsi="Cambria Math"/>
-                      </w:rPr>
-                      <m:t>0.9938</m:t>
+                      <m:t>-0.9938</m:t>
                     </m:r>
                   </m:e>
                   <m:e>
@@ -1181,13 +1229,7 @@
                       <w:rPr>
                         <w:rFonts w:ascii="Cambria Math" w:eastAsiaTheme="minorEastAsia" w:hAnsi="Cambria Math"/>
                       </w:rPr>
-                      <m:t>-</m:t>
-                    </m:r>
-                    <m:r>
-                      <w:rPr>
-                        <w:rFonts w:ascii="Cambria Math" w:eastAsiaTheme="minorEastAsia" w:hAnsi="Cambria Math"/>
-                      </w:rPr>
-                      <m:t>0.0964</m:t>
+                      <m:t>-0.0964</m:t>
                     </m:r>
                   </m:e>
                   <m:e>
@@ -1213,13 +1255,7 @@
                       <w:rPr>
                         <w:rFonts w:ascii="Cambria Math" w:eastAsiaTheme="minorEastAsia" w:hAnsi="Cambria Math"/>
                       </w:rPr>
-                      <m:t>-</m:t>
-                    </m:r>
-                    <m:r>
-                      <w:rPr>
-                        <w:rFonts w:ascii="Cambria Math" w:eastAsiaTheme="minorEastAsia" w:hAnsi="Cambria Math"/>
-                      </w:rPr>
-                      <m:t>0.1667</m:t>
+                      <m:t>-0.1667</m:t>
                     </m:r>
                   </m:e>
                   <m:e>
@@ -1252,8 +1288,6 @@
       <w:r>
         <w:t>.  Multiple by a rotation matrix that has theta = 30.</w:t>
       </w:r>
-      <w:bookmarkStart w:id="0" w:name="_GoBack"/>
-      <w:bookmarkEnd w:id="0"/>
     </w:p>
     <w:sectPr>
       <w:pgSz w:w="12240" w:h="15840"/>

</xml_diff>